<commit_message>
微信扫码，手机端获取不到后台账号 Buys_OrderEntity修改添加判断ModifyUserName Buys_OrderItemEntity添加CreateItemUserName DZ_OrderEntity添加ModifyUserName Sale_CustomerEntity添加ModifyUserName
Buys_OrderService
添加判断if (buysEntity==null)初始化入库单

SaveInForm
手机扫码入库，先拿到itemEntity.CreateItemUserName
添加判断if (!string.IsNullOrEmpty(UserName))

ProductController
工序扫码entity.Name改成name变量
仓库扫码，EnterItemForm页面跳转
添加扫码入库填写页面EnterItemForm，填写包数，入库
</commit_message>
<xml_diff>
--- a/ERP开发相关文档/工序二维码.docx
+++ b/ERP开发相关文档/工序二维码.docx
@@ -3,18 +3,15 @@
 <w:document xmlns:wpc="http://schemas.microsoft.com/office/word/2010/wordprocessingCanvas" xmlns:cx="http://schemas.microsoft.com/office/drawing/2014/chartex" xmlns:cx1="http://schemas.microsoft.com/office/drawing/2015/9/8/chartex" xmlns:cx2="http://schemas.microsoft.com/office/drawing/2015/10/21/chartex" xmlns:cx3="http://schemas.microsoft.com/office/drawing/2016/5/9/chartex" xmlns:cx4="http://schemas.microsoft.com/office/drawing/2016/5/10/chartex" xmlns:cx5="http://schemas.microsoft.com/office/drawing/2016/5/11/chartex" xmlns:cx6="http://schemas.microsoft.com/office/drawing/2016/5/12/chartex" xmlns:cx7="http://schemas.microsoft.com/office/drawing/2016/5/13/chartex" xmlns:cx8="http://schemas.microsoft.com/office/drawing/2016/5/14/chartex" xmlns:mc="http://schemas.openxmlformats.org/markup-compatibility/2006" xmlns:aink="http://schemas.microsoft.com/office/drawing/2016/ink" xmlns:am3d="http://schemas.microsoft.com/office/drawing/2017/model3d" xmlns:o="urn:schemas-microsoft-com:office:office" xmlns:r="http://schemas.openxmlformats.org/officeDocument/2006/relationships" xmlns:m="http://schemas.openxmlformats.org/officeDocument/2006/math" xmlns:v="urn:schemas-microsoft-com:vml" xmlns:wp14="http://schemas.microsoft.com/office/word/2010/wordprocessingDrawing" xmlns:wp="http://schemas.openxmlformats.org/drawingml/2006/wordprocessingDrawing" xmlns:w10="urn:schemas-microsoft-com:office:word" xmlns:w="http://schemas.openxmlformats.org/wordprocessingml/2006/main" xmlns:w14="http://schemas.microsoft.com/office/word/2010/wordml" xmlns:w15="http://schemas.microsoft.com/office/word/2012/wordml" xmlns:w16cex="http://schemas.microsoft.com/office/word/2018/wordml/cex" xmlns:w16cid="http://schemas.microsoft.com/office/word/2016/wordml/cid" xmlns:w16="http://schemas.microsoft.com/office/word/2018/wordml" xmlns:w16se="http://schemas.microsoft.com/office/word/2015/wordml/symex" xmlns:wpg="http://schemas.microsoft.com/office/word/2010/wordprocessingGroup" xmlns:wpi="http://schemas.microsoft.com/office/word/2010/wordprocessingInk" xmlns:wne="http://schemas.microsoft.com/office/word/2006/wordml" xmlns:wps="http://schemas.microsoft.com/office/word/2010/wordprocessingShape" mc:Ignorable="w14 w15 w16se w16cid w16 w16cex wp14">
   <w:body>
     <w:p>
-      <w:pPr>
-        <w:jc w:val="center"/>
-      </w:pPr>
       <w:r>
         <w:rPr>
           <w:noProof/>
         </w:rPr>
         <w:drawing>
-          <wp:inline distT="0" distB="0" distL="0" distR="0" wp14:anchorId="11ED6894" wp14:editId="55D180C1">
-            <wp:extent cx="3276600" cy="3276600"/>
+          <wp:inline distT="0" distB="0" distL="0" distR="0" wp14:anchorId="3191F858" wp14:editId="4A356A09">
+            <wp:extent cx="1905000" cy="2476500"/>
             <wp:effectExtent l="0" t="0" r="0" b="0"/>
-            <wp:docPr id="26" name="图片 26"/>
+            <wp:docPr id="16" name="图片 16"/>
             <wp:cNvGraphicFramePr>
               <a:graphicFrameLocks xmlns:a="http://schemas.openxmlformats.org/drawingml/2006/main" noChangeAspect="1"/>
             </wp:cNvGraphicFramePr>
@@ -22,7 +19,7 @@
               <a:graphicData uri="http://schemas.openxmlformats.org/drawingml/2006/picture">
                 <pic:pic xmlns:pic="http://schemas.openxmlformats.org/drawingml/2006/picture">
                   <pic:nvPicPr>
-                    <pic:cNvPr id="0" name="Picture 68"/>
+                    <pic:cNvPr id="0" name="Picture 49"/>
                     <pic:cNvPicPr>
                       <a:picLocks noChangeAspect="1" noChangeArrowheads="1"/>
                     </pic:cNvPicPr>
@@ -43,7 +40,7 @@
                   <pic:spPr bwMode="auto">
                     <a:xfrm>
                       <a:off x="0" y="0"/>
-                      <a:ext cx="3276600" cy="3276600"/>
+                      <a:ext cx="1905000" cy="2476500"/>
                     </a:xfrm>
                     <a:prstGeom prst="rect">
                       <a:avLst/>
@@ -59,35 +56,24 @@
           </wp:inline>
         </w:drawing>
       </w:r>
-    </w:p>
-    <w:p>
-      <w:pPr>
-        <w:jc w:val="center"/>
-      </w:pPr>
-    </w:p>
-    <w:p>
-      <w:pPr>
+      <w:r>
         <w:rPr>
           <w:rFonts w:hint="eastAsia"/>
         </w:rPr>
-      </w:pPr>
-    </w:p>
-    <w:p>
-      <w:pPr>
-        <w:jc w:val="center"/>
-        <w:rPr>
-          <w:rFonts w:hint="eastAsia"/>
-        </w:rPr>
-      </w:pPr>
+        <w:t xml:space="preserve"> </w:t>
+      </w:r>
+      <w:r>
+        <w:t xml:space="preserve">                 </w:t>
+      </w:r>
       <w:r>
         <w:rPr>
           <w:noProof/>
         </w:rPr>
         <w:drawing>
-          <wp:inline distT="0" distB="0" distL="0" distR="0" wp14:anchorId="76F4CF20" wp14:editId="74D9B86F">
-            <wp:extent cx="3076575" cy="3999547"/>
-            <wp:effectExtent l="0" t="0" r="0" b="1270"/>
-            <wp:docPr id="28" name="图片 28"/>
+          <wp:inline distT="0" distB="0" distL="0" distR="0" wp14:anchorId="33265616" wp14:editId="0C352BF0">
+            <wp:extent cx="1905000" cy="2476500"/>
+            <wp:effectExtent l="0" t="0" r="0" b="0"/>
+            <wp:docPr id="17" name="图片 17"/>
             <wp:cNvGraphicFramePr>
               <a:graphicFrameLocks xmlns:a="http://schemas.openxmlformats.org/drawingml/2006/main" noChangeAspect="1"/>
             </wp:cNvGraphicFramePr>
@@ -95,7 +81,7 @@
               <a:graphicData uri="http://schemas.openxmlformats.org/drawingml/2006/picture">
                 <pic:pic xmlns:pic="http://schemas.openxmlformats.org/drawingml/2006/picture">
                   <pic:nvPicPr>
-                    <pic:cNvPr id="0" name="Picture 74"/>
+                    <pic:cNvPr id="0" name="Picture 51"/>
                     <pic:cNvPicPr>
                       <a:picLocks noChangeAspect="1" noChangeArrowheads="1"/>
                     </pic:cNvPicPr>
@@ -116,7 +102,7 @@
                   <pic:spPr bwMode="auto">
                     <a:xfrm>
                       <a:off x="0" y="0"/>
-                      <a:ext cx="3089060" cy="4015777"/>
+                      <a:ext cx="1905000" cy="2476500"/>
                     </a:xfrm>
                     <a:prstGeom prst="rect">
                       <a:avLst/>
@@ -134,21 +120,15 @@
       </w:r>
     </w:p>
     <w:p>
-      <w:pPr>
-        <w:rPr>
-          <w:rFonts w:hint="eastAsia"/>
-        </w:rPr>
-      </w:pPr>
       <w:r>
         <w:rPr>
           <w:noProof/>
         </w:rPr>
-        <w:lastRenderedPageBreak/>
         <w:drawing>
-          <wp:inline distT="0" distB="0" distL="0" distR="0" wp14:anchorId="3191F858" wp14:editId="4A356A09">
+          <wp:inline distT="0" distB="0" distL="0" distR="0" wp14:anchorId="00C95405" wp14:editId="6F8E1A9E">
             <wp:extent cx="1905000" cy="2476500"/>
             <wp:effectExtent l="0" t="0" r="0" b="0"/>
-            <wp:docPr id="16" name="图片 16"/>
+            <wp:docPr id="18" name="图片 18"/>
             <wp:cNvGraphicFramePr>
               <a:graphicFrameLocks xmlns:a="http://schemas.openxmlformats.org/drawingml/2006/main" noChangeAspect="1"/>
             </wp:cNvGraphicFramePr>
@@ -156,7 +136,7 @@
               <a:graphicData uri="http://schemas.openxmlformats.org/drawingml/2006/picture">
                 <pic:pic xmlns:pic="http://schemas.openxmlformats.org/drawingml/2006/picture">
                   <pic:nvPicPr>
-                    <pic:cNvPr id="0" name="Picture 49"/>
+                    <pic:cNvPr id="0" name="Picture 53"/>
                     <pic:cNvPicPr>
                       <a:picLocks noChangeAspect="1" noChangeArrowheads="1"/>
                     </pic:cNvPicPr>
@@ -207,10 +187,10 @@
           <w:noProof/>
         </w:rPr>
         <w:drawing>
-          <wp:inline distT="0" distB="0" distL="0" distR="0" wp14:anchorId="33265616" wp14:editId="0C352BF0">
+          <wp:inline distT="0" distB="0" distL="0" distR="0" wp14:anchorId="6A294644" wp14:editId="707D1131">
             <wp:extent cx="1905000" cy="2476500"/>
             <wp:effectExtent l="0" t="0" r="0" b="0"/>
-            <wp:docPr id="17" name="图片 17"/>
+            <wp:docPr id="19" name="图片 19"/>
             <wp:cNvGraphicFramePr>
               <a:graphicFrameLocks xmlns:a="http://schemas.openxmlformats.org/drawingml/2006/main" noChangeAspect="1"/>
             </wp:cNvGraphicFramePr>
@@ -218,7 +198,7 @@
               <a:graphicData uri="http://schemas.openxmlformats.org/drawingml/2006/picture">
                 <pic:pic xmlns:pic="http://schemas.openxmlformats.org/drawingml/2006/picture">
                   <pic:nvPicPr>
-                    <pic:cNvPr id="0" name="Picture 51"/>
+                    <pic:cNvPr id="0" name="Picture 55"/>
                     <pic:cNvPicPr>
                       <a:picLocks noChangeAspect="1" noChangeArrowheads="1"/>
                     </pic:cNvPicPr>
@@ -257,20 +237,15 @@
       </w:r>
     </w:p>
     <w:p>
-      <w:pPr>
-        <w:rPr>
-          <w:rFonts w:hint="eastAsia"/>
-        </w:rPr>
-      </w:pPr>
       <w:r>
         <w:rPr>
           <w:noProof/>
         </w:rPr>
         <w:drawing>
-          <wp:inline distT="0" distB="0" distL="0" distR="0" wp14:anchorId="00C95405" wp14:editId="6F8E1A9E">
+          <wp:inline distT="0" distB="0" distL="0" distR="0" wp14:anchorId="4CB2839C" wp14:editId="671F1291">
             <wp:extent cx="1905000" cy="2476500"/>
             <wp:effectExtent l="0" t="0" r="0" b="0"/>
-            <wp:docPr id="18" name="图片 18"/>
+            <wp:docPr id="20" name="图片 20"/>
             <wp:cNvGraphicFramePr>
               <a:graphicFrameLocks xmlns:a="http://schemas.openxmlformats.org/drawingml/2006/main" noChangeAspect="1"/>
             </wp:cNvGraphicFramePr>
@@ -278,7 +253,7 @@
               <a:graphicData uri="http://schemas.openxmlformats.org/drawingml/2006/picture">
                 <pic:pic xmlns:pic="http://schemas.openxmlformats.org/drawingml/2006/picture">
                   <pic:nvPicPr>
-                    <pic:cNvPr id="0" name="Picture 53"/>
+                    <pic:cNvPr id="0" name="Picture 57"/>
                     <pic:cNvPicPr>
                       <a:picLocks noChangeAspect="1" noChangeArrowheads="1"/>
                     </pic:cNvPicPr>
@@ -329,10 +304,10 @@
           <w:noProof/>
         </w:rPr>
         <w:drawing>
-          <wp:inline distT="0" distB="0" distL="0" distR="0" wp14:anchorId="6A294644" wp14:editId="707D1131">
+          <wp:inline distT="0" distB="0" distL="0" distR="0" wp14:anchorId="453C6246" wp14:editId="5B985952">
             <wp:extent cx="1905000" cy="2476500"/>
             <wp:effectExtent l="0" t="0" r="0" b="0"/>
-            <wp:docPr id="19" name="图片 19"/>
+            <wp:docPr id="2" name="图片 2"/>
             <wp:cNvGraphicFramePr>
               <a:graphicFrameLocks xmlns:a="http://schemas.openxmlformats.org/drawingml/2006/main" noChangeAspect="1"/>
             </wp:cNvGraphicFramePr>
@@ -340,7 +315,7 @@
               <a:graphicData uri="http://schemas.openxmlformats.org/drawingml/2006/picture">
                 <pic:pic xmlns:pic="http://schemas.openxmlformats.org/drawingml/2006/picture">
                   <pic:nvPicPr>
-                    <pic:cNvPr id="0" name="Picture 55"/>
+                    <pic:cNvPr id="0" name="Picture 2"/>
                     <pic:cNvPicPr>
                       <a:picLocks noChangeAspect="1" noChangeArrowheads="1"/>
                     </pic:cNvPicPr>
@@ -378,16 +353,21 @@
         </w:drawing>
       </w:r>
     </w:p>
+    <w:p/>
     <w:p>
+      <w:pPr>
+        <w:jc w:val="center"/>
+      </w:pPr>
       <w:r>
         <w:rPr>
           <w:noProof/>
         </w:rPr>
+        <w:lastRenderedPageBreak/>
         <w:drawing>
-          <wp:inline distT="0" distB="0" distL="0" distR="0" wp14:anchorId="4CB2839C" wp14:editId="671F1291">
-            <wp:extent cx="1905000" cy="2476500"/>
+          <wp:inline distT="0" distB="0" distL="0" distR="0" wp14:anchorId="443650D6" wp14:editId="72C800A3">
+            <wp:extent cx="1905000" cy="1905000"/>
             <wp:effectExtent l="0" t="0" r="0" b="0"/>
-            <wp:docPr id="20" name="图片 20"/>
+            <wp:docPr id="3" name="图片 3"/>
             <wp:cNvGraphicFramePr>
               <a:graphicFrameLocks xmlns:a="http://schemas.openxmlformats.org/drawingml/2006/main" noChangeAspect="1"/>
             </wp:cNvGraphicFramePr>
@@ -395,13 +375,128 @@
               <a:graphicData uri="http://schemas.openxmlformats.org/drawingml/2006/picture">
                 <pic:pic xmlns:pic="http://schemas.openxmlformats.org/drawingml/2006/picture">
                   <pic:nvPicPr>
-                    <pic:cNvPr id="0" name="Picture 57"/>
+                    <pic:cNvPr id="0" name="Picture 3"/>
                     <pic:cNvPicPr>
                       <a:picLocks noChangeAspect="1" noChangeArrowheads="1"/>
                     </pic:cNvPicPr>
                   </pic:nvPicPr>
                   <pic:blipFill>
                     <a:blip r:embed="rId10">
+                      <a:extLst>
+                        <a:ext uri="{28A0092B-C50C-407E-A947-70E740481C1C}">
+                          <a14:useLocalDpi xmlns:a14="http://schemas.microsoft.com/office/drawing/2010/main" val="0"/>
+                        </a:ext>
+                      </a:extLst>
+                    </a:blip>
+                    <a:srcRect/>
+                    <a:stretch>
+                      <a:fillRect/>
+                    </a:stretch>
+                  </pic:blipFill>
+                  <pic:spPr bwMode="auto">
+                    <a:xfrm>
+                      <a:off x="0" y="0"/>
+                      <a:ext cx="1905000" cy="1905000"/>
+                    </a:xfrm>
+                    <a:prstGeom prst="rect">
+                      <a:avLst/>
+                    </a:prstGeom>
+                    <a:noFill/>
+                    <a:ln>
+                      <a:noFill/>
+                    </a:ln>
+                  </pic:spPr>
+                </pic:pic>
+              </a:graphicData>
+            </a:graphic>
+          </wp:inline>
+        </w:drawing>
+      </w:r>
+    </w:p>
+    <w:p>
+      <w:pPr>
+        <w:jc w:val="center"/>
+        <w:rPr>
+          <w:b/>
+          <w:bCs/>
+          <w:sz w:val="36"/>
+          <w:szCs w:val="36"/>
+        </w:rPr>
+      </w:pPr>
+      <w:r>
+        <w:rPr>
+          <w:rFonts w:hint="eastAsia"/>
+          <w:b/>
+          <w:bCs/>
+          <w:sz w:val="36"/>
+          <w:szCs w:val="36"/>
+        </w:rPr>
+        <w:t>“</w:t>
+      </w:r>
+      <w:r>
+        <w:rPr>
+          <w:rFonts w:hint="eastAsia"/>
+          <w:b/>
+          <w:bCs/>
+          <w:sz w:val="36"/>
+          <w:szCs w:val="36"/>
+        </w:rPr>
+        <w:t>思科莱</w:t>
+      </w:r>
+      <w:r>
+        <w:rPr>
+          <w:rFonts w:hint="eastAsia"/>
+          <w:b/>
+          <w:bCs/>
+          <w:sz w:val="36"/>
+          <w:szCs w:val="36"/>
+        </w:rPr>
+        <w:t>”</w:t>
+      </w:r>
+      <w:r>
+        <w:rPr>
+          <w:rFonts w:hint="eastAsia"/>
+          <w:b/>
+          <w:bCs/>
+          <w:sz w:val="36"/>
+          <w:szCs w:val="36"/>
+        </w:rPr>
+        <w:t>公众号</w:t>
+      </w:r>
+    </w:p>
+    <w:p/>
+    <w:p/>
+    <w:p/>
+    <w:p>
+      <w:pPr>
+        <w:jc w:val="center"/>
+        <w:rPr>
+          <w:rFonts w:hint="eastAsia"/>
+        </w:rPr>
+      </w:pPr>
+      <w:r>
+        <w:rPr>
+          <w:noProof/>
+        </w:rPr>
+        <w:drawing>
+          <wp:inline distT="0" distB="0" distL="0" distR="0" wp14:anchorId="69AA859F" wp14:editId="4DD5062B">
+            <wp:extent cx="1905000" cy="2476500"/>
+            <wp:effectExtent l="0" t="0" r="0" b="0"/>
+            <wp:docPr id="1" name="图片 1"/>
+            <wp:cNvGraphicFramePr>
+              <a:graphicFrameLocks xmlns:a="http://schemas.openxmlformats.org/drawingml/2006/main" noChangeAspect="1"/>
+            </wp:cNvGraphicFramePr>
+            <a:graphic xmlns:a="http://schemas.openxmlformats.org/drawingml/2006/main">
+              <a:graphicData uri="http://schemas.openxmlformats.org/drawingml/2006/picture">
+                <pic:pic xmlns:pic="http://schemas.openxmlformats.org/drawingml/2006/picture">
+                  <pic:nvPicPr>
+                    <pic:cNvPr id="0" name="Picture 1"/>
+                    <pic:cNvPicPr>
+                      <a:picLocks noChangeAspect="1" noChangeArrowheads="1"/>
+                    </pic:cNvPicPr>
+                  </pic:nvPicPr>
+                  <pic:blipFill>
+                    <a:blip r:embed="rId11">
                       <a:extLst>
                         <a:ext uri="{28A0092B-C50C-407E-A947-70E740481C1C}">
                           <a14:useLocalDpi xmlns:a14="http://schemas.microsoft.com/office/drawing/2010/main" val="0"/>
@@ -431,15 +526,6 @@
             </a:graphic>
           </wp:inline>
         </w:drawing>
-      </w:r>
-      <w:r>
-        <w:rPr>
-          <w:rFonts w:hint="eastAsia"/>
-        </w:rPr>
-        <w:t xml:space="preserve"> </w:t>
-      </w:r>
-      <w:r>
-        <w:t xml:space="preserve">                 </w:t>
       </w:r>
     </w:p>
     <w:sectPr>
@@ -890,7 +976,7 @@
         <a:sysClr val="windowText" lastClr="000000"/>
       </a:dk1>
       <a:lt1>
-        <a:sysClr val="window" lastClr="FFFFFF"/>
+        <a:sysClr val="window" lastClr="CCE8CF"/>
       </a:lt1>
       <a:dk2>
         <a:srgbClr val="44546A"/>

</xml_diff>